<commit_message>
Added homework and lab files
</commit_message>
<xml_diff>
--- a/Homework/Homework8/CSC_204_HOMEWORK_08_FA_17.docx
+++ b/Homework/Homework8/CSC_204_HOMEWORK_08_FA_17.docx
@@ -55,6 +55,13 @@
                 <w:i/>
               </w:rPr>
             </w:pPr>
+            <w:r>
+              <w:rPr>
+                <w:b/>
+                <w:i/>
+              </w:rPr>
+              <w:t>Luke Papademas</w:t>
+            </w:r>
           </w:p>
         </w:tc>
         <w:tc>
@@ -97,6 +104,14 @@
                 <w:b/>
               </w:rPr>
             </w:pPr>
+            <w:r>
+              <w:rPr>
+                <w:rFonts w:ascii="Tahoma" w:hAnsi="Tahoma"/>
+                <w:b/>
+                <w:sz w:val="22"/>
+              </w:rPr>
+              <w:t>7/14</w:t>
+            </w:r>
           </w:p>
         </w:tc>
       </w:tr>
@@ -1392,7 +1407,7 @@
           <w:szCs w:val="18"/>
         </w:rPr>
       </w:pPr>
-      <w:hyperlink r:id="rId7" w:history="1">
+      <w:hyperlink r:id="rId8" w:history="1">
         <w:r>
           <w:rPr>
             <w:rStyle w:val="Hyperlink"/>
@@ -1431,7 +1446,7 @@
         <w:tab/>
         <w:t xml:space="preserve"> </w:t>
       </w:r>
-      <w:hyperlink r:id="rId8" w:history="1">
+      <w:hyperlink r:id="rId9" w:history="1">
         <w:r>
           <w:rPr>
             <w:rStyle w:val="Hyperlink"/>
@@ -1636,6 +1651,24 @@
                 <w:szCs w:val="18"/>
               </w:rPr>
             </w:pPr>
+            <w:r>
+              <w:rPr>
+                <w:b w:val="0"/>
+                <w:bCs/>
+                <w:sz w:val="18"/>
+                <w:szCs w:val="18"/>
+              </w:rPr>
+              <w:t xml:space="preserve">The three tiered architecture is an architecture that consists of a presentation layer, logic layer, and data layer. </w:t>
+            </w:r>
+            <w:r>
+              <w:rPr>
+                <w:b w:val="0"/>
+                <w:bCs/>
+                <w:sz w:val="18"/>
+                <w:szCs w:val="18"/>
+              </w:rPr>
+              <w:t>It is the most commonly used tiered architecture. Data is moved from the presentation layer to the logic layer and data layer, and vice versa.</w:t>
+            </w:r>
           </w:p>
           <w:p>
             <w:pPr>
@@ -1770,6 +1803,24 @@
                 <w:szCs w:val="18"/>
               </w:rPr>
             </w:pPr>
+            <w:r>
+              <w:rPr>
+                <w:b w:val="0"/>
+                <w:bCs/>
+                <w:sz w:val="18"/>
+                <w:szCs w:val="18"/>
+              </w:rPr>
+              <w:t xml:space="preserve">A parse tree is a data structure that </w:t>
+            </w:r>
+            <w:r>
+              <w:rPr>
+                <w:b w:val="0"/>
+                <w:bCs/>
+                <w:sz w:val="18"/>
+                <w:szCs w:val="18"/>
+              </w:rPr>
+              <w:t>is created during syntax analysis for the language that the programmer is using. It involves parsing the token stream of the programming language to produce the statements being parsed.</w:t>
+            </w:r>
           </w:p>
           <w:p>
             <w:pPr>
@@ -1915,6 +1966,24 @@
                 <w:szCs w:val="18"/>
               </w:rPr>
             </w:pPr>
+            <w:r>
+              <w:rPr>
+                <w:b w:val="0"/>
+                <w:bCs/>
+                <w:sz w:val="18"/>
+                <w:szCs w:val="18"/>
+              </w:rPr>
+              <w:t xml:space="preserve">The resident monitor allowed programs to be processed without human interaction. They </w:t>
+            </w:r>
+            <w:r>
+              <w:rPr>
+                <w:b w:val="0"/>
+                <w:bCs/>
+                <w:sz w:val="18"/>
+                <w:szCs w:val="18"/>
+              </w:rPr>
+              <w:t>were the predecessor to modern operating systems.</w:t>
+            </w:r>
           </w:p>
           <w:p>
             <w:pPr>
@@ -2039,6 +2108,15 @@
                 <w:szCs w:val="18"/>
               </w:rPr>
             </w:pPr>
+            <w:r>
+              <w:rPr>
+                <w:b w:val="0"/>
+                <w:bCs/>
+                <w:sz w:val="18"/>
+                <w:szCs w:val="18"/>
+              </w:rPr>
+              <w:t>Tightly coupled multiprocessors share a single centralized memory that requires the operating system to synchronize processes carefully. This is typically used for multiprocessors consisting of 16 or fewer processors.</w:t>
+            </w:r>
           </w:p>
           <w:p>
             <w:pPr>
@@ -2163,6 +2241,24 @@
                 <w:szCs w:val="18"/>
               </w:rPr>
             </w:pPr>
+            <w:r>
+              <w:rPr>
+                <w:b w:val="0"/>
+                <w:bCs/>
+                <w:sz w:val="18"/>
+                <w:szCs w:val="18"/>
+              </w:rPr>
+              <w:t xml:space="preserve">A transaction processing monitor is designed to </w:t>
+            </w:r>
+            <w:r>
+              <w:rPr>
+                <w:b w:val="0"/>
+                <w:bCs/>
+                <w:sz w:val="18"/>
+                <w:szCs w:val="18"/>
+              </w:rPr>
+              <w:t>manage resources across various users and processes to ensure each process completes successfully.</w:t>
+            </w:r>
           </w:p>
           <w:p>
             <w:pPr>
@@ -2364,7 +2460,23 @@
           <w:sz w:val="20"/>
           <w:szCs w:val="20"/>
         </w:rPr>
-        <w:t>_____</w:t>
+        <w:t>__</w:t>
+      </w:r>
+      <w:r>
+        <w:rPr>
+          <w:rFonts w:ascii="Tahoma" w:hAnsi="Tahoma" w:cs="Tahoma"/>
+          <w:sz w:val="20"/>
+          <w:szCs w:val="20"/>
+        </w:rPr>
+        <w:t>T</w:t>
+      </w:r>
+      <w:r>
+        <w:rPr>
+          <w:rFonts w:ascii="Tahoma" w:hAnsi="Tahoma" w:cs="Tahoma"/>
+          <w:sz w:val="20"/>
+          <w:szCs w:val="20"/>
+        </w:rPr>
+        <w:t>___</w:t>
       </w:r>
       <w:r>
         <w:rPr>
@@ -2478,7 +2590,23 @@
           <w:sz w:val="20"/>
           <w:szCs w:val="20"/>
         </w:rPr>
-        <w:t>_____</w:t>
+        <w:t>__</w:t>
+      </w:r>
+      <w:r>
+        <w:rPr>
+          <w:rFonts w:ascii="Tahoma" w:hAnsi="Tahoma" w:cs="Tahoma"/>
+          <w:sz w:val="20"/>
+          <w:szCs w:val="20"/>
+        </w:rPr>
+        <w:t>F</w:t>
+      </w:r>
+      <w:r>
+        <w:rPr>
+          <w:rFonts w:ascii="Tahoma" w:hAnsi="Tahoma" w:cs="Tahoma"/>
+          <w:sz w:val="20"/>
+          <w:szCs w:val="20"/>
+        </w:rPr>
+        <w:t>___</w:t>
       </w:r>
       <w:r>
         <w:rPr>
@@ -2590,7 +2718,23 @@
           <w:sz w:val="20"/>
           <w:szCs w:val="20"/>
         </w:rPr>
-        <w:t>_____</w:t>
+        <w:t>__</w:t>
+      </w:r>
+      <w:r>
+        <w:rPr>
+          <w:rFonts w:ascii="Tahoma" w:hAnsi="Tahoma" w:cs="Tahoma"/>
+          <w:sz w:val="20"/>
+          <w:szCs w:val="20"/>
+        </w:rPr>
+        <w:t>F</w:t>
+      </w:r>
+      <w:r>
+        <w:rPr>
+          <w:rFonts w:ascii="Tahoma" w:hAnsi="Tahoma" w:cs="Tahoma"/>
+          <w:sz w:val="20"/>
+          <w:szCs w:val="20"/>
+        </w:rPr>
+        <w:t>___</w:t>
       </w:r>
       <w:r>
         <w:rPr>
@@ -2734,7 +2878,24 @@
           <w:sz w:val="20"/>
           <w:szCs w:val="20"/>
         </w:rPr>
-        <w:t>_____</w:t>
+        <w:lastRenderedPageBreak/>
+        <w:t>__</w:t>
+      </w:r>
+      <w:r>
+        <w:rPr>
+          <w:rFonts w:ascii="Tahoma" w:hAnsi="Tahoma" w:cs="Tahoma"/>
+          <w:sz w:val="20"/>
+          <w:szCs w:val="20"/>
+        </w:rPr>
+        <w:t>F</w:t>
+      </w:r>
+      <w:r>
+        <w:rPr>
+          <w:rFonts w:ascii="Tahoma" w:hAnsi="Tahoma" w:cs="Tahoma"/>
+          <w:sz w:val="20"/>
+          <w:szCs w:val="20"/>
+        </w:rPr>
+        <w:t>___</w:t>
       </w:r>
       <w:r>
         <w:rPr>
@@ -2910,7 +3071,23 @@
           <w:sz w:val="20"/>
           <w:szCs w:val="20"/>
         </w:rPr>
-        <w:t>_____</w:t>
+        <w:t>__</w:t>
+      </w:r>
+      <w:r>
+        <w:rPr>
+          <w:rFonts w:ascii="Tahoma" w:hAnsi="Tahoma" w:cs="Tahoma"/>
+          <w:sz w:val="20"/>
+          <w:szCs w:val="20"/>
+        </w:rPr>
+        <w:t>T</w:t>
+      </w:r>
+      <w:r>
+        <w:rPr>
+          <w:rFonts w:ascii="Tahoma" w:hAnsi="Tahoma" w:cs="Tahoma"/>
+          <w:sz w:val="20"/>
+          <w:szCs w:val="20"/>
+        </w:rPr>
+        <w:t>___</w:t>
       </w:r>
       <w:r>
         <w:rPr>
@@ -3042,7 +3219,23 @@
           <w:sz w:val="20"/>
           <w:szCs w:val="20"/>
         </w:rPr>
-        <w:t>_____</w:t>
+        <w:t>__</w:t>
+      </w:r>
+      <w:r>
+        <w:rPr>
+          <w:rFonts w:ascii="Tahoma" w:hAnsi="Tahoma" w:cs="Tahoma"/>
+          <w:sz w:val="20"/>
+          <w:szCs w:val="20"/>
+        </w:rPr>
+        <w:t>T</w:t>
+      </w:r>
+      <w:r>
+        <w:rPr>
+          <w:rFonts w:ascii="Tahoma" w:hAnsi="Tahoma" w:cs="Tahoma"/>
+          <w:sz w:val="20"/>
+          <w:szCs w:val="20"/>
+        </w:rPr>
+        <w:t>___</w:t>
       </w:r>
       <w:r>
         <w:rPr>
@@ -3158,16 +3351,7 @@
           <w:sz w:val="20"/>
           <w:szCs w:val="20"/>
         </w:rPr>
-        <w:t xml:space="preserve">Time </w:t>
-      </w:r>
-      <w:proofErr w:type="gramStart"/>
-      <w:r>
-        <w:rPr>
-          <w:rFonts w:ascii="Tahoma" w:hAnsi="Tahoma" w:cs="Tahoma"/>
-          <w:sz w:val="20"/>
-          <w:szCs w:val="20"/>
-        </w:rPr>
-        <w:t>(</w:t>
+        <w:t>Time (</w:t>
       </w:r>
       <w:r>
         <w:rPr>
@@ -3185,7 +3369,6 @@
         </w:rPr>
         <w:t>JIT</w:t>
       </w:r>
-      <w:proofErr w:type="gramEnd"/>
       <w:r>
         <w:rPr>
           <w:rFonts w:ascii="Tahoma" w:hAnsi="Tahoma" w:cs="Tahoma"/>
@@ -3253,7 +3436,23 @@
           <w:sz w:val="20"/>
           <w:szCs w:val="20"/>
         </w:rPr>
-        <w:t>_____</w:t>
+        <w:t>__</w:t>
+      </w:r>
+      <w:r>
+        <w:rPr>
+          <w:rFonts w:ascii="Tahoma" w:hAnsi="Tahoma" w:cs="Tahoma"/>
+          <w:sz w:val="20"/>
+          <w:szCs w:val="20"/>
+        </w:rPr>
+        <w:t>T</w:t>
+      </w:r>
+      <w:r>
+        <w:rPr>
+          <w:rFonts w:ascii="Tahoma" w:hAnsi="Tahoma" w:cs="Tahoma"/>
+          <w:sz w:val="20"/>
+          <w:szCs w:val="20"/>
+        </w:rPr>
+        <w:t>___</w:t>
       </w:r>
       <w:r>
         <w:rPr>
@@ -3357,7 +3556,23 @@
           <w:sz w:val="20"/>
           <w:szCs w:val="20"/>
         </w:rPr>
-        <w:t>_____</w:t>
+        <w:t>__</w:t>
+      </w:r>
+      <w:r>
+        <w:rPr>
+          <w:rFonts w:ascii="Tahoma" w:hAnsi="Tahoma" w:cs="Tahoma"/>
+          <w:sz w:val="20"/>
+          <w:szCs w:val="20"/>
+        </w:rPr>
+        <w:t>T</w:t>
+      </w:r>
+      <w:r>
+        <w:rPr>
+          <w:rFonts w:ascii="Tahoma" w:hAnsi="Tahoma" w:cs="Tahoma"/>
+          <w:sz w:val="20"/>
+          <w:szCs w:val="20"/>
+        </w:rPr>
+        <w:t>___</w:t>
       </w:r>
       <w:r>
         <w:rPr>
@@ -3509,7 +3724,23 @@
           <w:sz w:val="20"/>
           <w:szCs w:val="20"/>
         </w:rPr>
-        <w:t>_____</w:t>
+        <w:t>__</w:t>
+      </w:r>
+      <w:r>
+        <w:rPr>
+          <w:rFonts w:ascii="Tahoma" w:hAnsi="Tahoma" w:cs="Tahoma"/>
+          <w:sz w:val="20"/>
+          <w:szCs w:val="20"/>
+        </w:rPr>
+        <w:t>T</w:t>
+      </w:r>
+      <w:r>
+        <w:rPr>
+          <w:rFonts w:ascii="Tahoma" w:hAnsi="Tahoma" w:cs="Tahoma"/>
+          <w:sz w:val="20"/>
+          <w:szCs w:val="20"/>
+        </w:rPr>
+        <w:t>___</w:t>
       </w:r>
       <w:r>
         <w:rPr>
@@ -3607,7 +3838,23 @@
           <w:sz w:val="20"/>
           <w:szCs w:val="20"/>
         </w:rPr>
-        <w:t>_____</w:t>
+        <w:t>__</w:t>
+      </w:r>
+      <w:r>
+        <w:rPr>
+          <w:rFonts w:ascii="Tahoma" w:hAnsi="Tahoma" w:cs="Tahoma"/>
+          <w:sz w:val="20"/>
+          <w:szCs w:val="20"/>
+        </w:rPr>
+        <w:t>F</w:t>
+      </w:r>
+      <w:r>
+        <w:rPr>
+          <w:rFonts w:ascii="Tahoma" w:hAnsi="Tahoma" w:cs="Tahoma"/>
+          <w:sz w:val="20"/>
+          <w:szCs w:val="20"/>
+        </w:rPr>
+        <w:t>___</w:t>
       </w:r>
       <w:r>
         <w:rPr>
@@ -3870,7 +4117,6 @@
         </w:rPr>
         <w:t>)</w:t>
       </w:r>
-      <w:proofErr w:type="gramStart"/>
       <w:r>
         <w:rPr>
           <w:rFonts w:ascii="Tahoma" w:hAnsi="Tahoma" w:cs="Tahoma"/>
@@ -3895,17 +4141,7 @@
           <w:sz w:val="20"/>
           <w:szCs w:val="20"/>
         </w:rPr>
-        <w:t>Database</w:t>
-      </w:r>
-      <w:proofErr w:type="gramEnd"/>
-      <w:r>
-        <w:rPr>
-          <w:rFonts w:ascii="Tahoma" w:hAnsi="Tahoma" w:cs="Tahoma"/>
-          <w:b/>
-          <w:sz w:val="20"/>
-          <w:szCs w:val="20"/>
-        </w:rPr>
-        <w:t xml:space="preserve"> Processing</w:t>
+        <w:t>Database Processing</w:t>
       </w:r>
       <w:r>
         <w:rPr>
@@ -4155,6 +4391,134 @@
           </w:p>
           <w:p>
             <w:pPr>
+              <w:pStyle w:val="ListParagraph"/>
+              <w:numPr>
+                <w:ilvl w:val="0"/>
+                <w:numId w:val="1"/>
+              </w:numPr>
+              <w:rPr>
+                <w:rFonts w:ascii="Tahoma" w:hAnsi="Tahoma" w:cs="Tahoma"/>
+                <w:b/>
+                <w:bCs/>
+                <w:sz w:val="20"/>
+                <w:szCs w:val="20"/>
+              </w:rPr>
+            </w:pPr>
+            <w:r>
+              <w:rPr>
+                <w:rFonts w:ascii="Tahoma" w:hAnsi="Tahoma" w:cs="Tahoma"/>
+                <w:b/>
+                <w:bCs/>
+                <w:sz w:val="20"/>
+                <w:szCs w:val="20"/>
+              </w:rPr>
+              <w:t>A race condition occurs when multiple process are competing for the same resource, and essentially are trying to finish before the other. An example of a race condition would be where two database jobs are attempting to update the same table without appropriately locking the table.</w:t>
+            </w:r>
+            <w:r>
+              <w:rPr>
+                <w:rFonts w:ascii="Tahoma" w:hAnsi="Tahoma" w:cs="Tahoma"/>
+                <w:b/>
+                <w:bCs/>
+                <w:sz w:val="20"/>
+                <w:szCs w:val="20"/>
+              </w:rPr>
+              <w:t xml:space="preserve"> Race conditions can result in </w:t>
+            </w:r>
+            <w:r>
+              <w:rPr>
+                <w:rFonts w:ascii="Tahoma" w:hAnsi="Tahoma" w:cs="Tahoma"/>
+                <w:b/>
+                <w:bCs/>
+                <w:sz w:val="20"/>
+                <w:szCs w:val="20"/>
+              </w:rPr>
+              <w:t>different outputs than expected.</w:t>
+            </w:r>
+          </w:p>
+          <w:p>
+            <w:pPr>
+              <w:pStyle w:val="ListParagraph"/>
+              <w:numPr>
+                <w:ilvl w:val="0"/>
+                <w:numId w:val="1"/>
+              </w:numPr>
+              <w:rPr>
+                <w:rFonts w:ascii="Tahoma" w:hAnsi="Tahoma" w:cs="Tahoma"/>
+                <w:b/>
+                <w:bCs/>
+                <w:sz w:val="20"/>
+                <w:szCs w:val="20"/>
+              </w:rPr>
+            </w:pPr>
+            <w:r>
+              <w:rPr>
+                <w:rFonts w:ascii="Tahoma" w:hAnsi="Tahoma" w:cs="Tahoma"/>
+                <w:b/>
+                <w:bCs/>
+                <w:sz w:val="20"/>
+                <w:szCs w:val="20"/>
+              </w:rPr>
+              <w:t>A race condition can be prevented through appropriate locking strategies to prevent access to the same record whi</w:t>
+            </w:r>
+            <w:r>
+              <w:rPr>
+                <w:rFonts w:ascii="Tahoma" w:hAnsi="Tahoma" w:cs="Tahoma"/>
+                <w:b/>
+                <w:bCs/>
+                <w:sz w:val="20"/>
+                <w:szCs w:val="20"/>
+              </w:rPr>
+              <w:t>le another process is modifying it.</w:t>
+            </w:r>
+          </w:p>
+          <w:p>
+            <w:pPr>
+              <w:pStyle w:val="ListParagraph"/>
+              <w:numPr>
+                <w:ilvl w:val="0"/>
+                <w:numId w:val="1"/>
+              </w:numPr>
+              <w:rPr>
+                <w:rFonts w:ascii="Tahoma" w:hAnsi="Tahoma" w:cs="Tahoma"/>
+                <w:b/>
+                <w:bCs/>
+                <w:sz w:val="20"/>
+                <w:szCs w:val="20"/>
+              </w:rPr>
+            </w:pPr>
+            <w:r>
+              <w:rPr>
+                <w:rFonts w:ascii="Tahoma" w:hAnsi="Tahoma" w:cs="Tahoma"/>
+                <w:b/>
+                <w:bCs/>
+                <w:sz w:val="20"/>
+                <w:szCs w:val="20"/>
+              </w:rPr>
+              <w:t xml:space="preserve">A risk of race condition prevention would be that processes could end up in high wait states while waiting for other processes to release </w:t>
+            </w:r>
+            <w:r>
+              <w:rPr>
+                <w:rFonts w:ascii="Tahoma" w:hAnsi="Tahoma" w:cs="Tahoma"/>
+                <w:b/>
+                <w:bCs/>
+                <w:sz w:val="20"/>
+                <w:szCs w:val="20"/>
+              </w:rPr>
+              <w:t xml:space="preserve">exclusive </w:t>
+            </w:r>
+            <w:r>
+              <w:rPr>
+                <w:rFonts w:ascii="Tahoma" w:hAnsi="Tahoma" w:cs="Tahoma"/>
+                <w:b/>
+                <w:bCs/>
+                <w:sz w:val="20"/>
+                <w:szCs w:val="20"/>
+              </w:rPr>
+              <w:t>locks on records.</w:t>
+            </w:r>
+          </w:p>
+          <w:p>
+            <w:pPr>
               <w:rPr>
                 <w:rFonts w:ascii="Tahoma" w:hAnsi="Tahoma" w:cs="Tahoma"/>
                 <w:b/>
@@ -4246,7 +4610,6 @@
         </w:rPr>
         <w:t>)</w:t>
       </w:r>
-      <w:proofErr w:type="gramStart"/>
       <w:r>
         <w:rPr>
           <w:rFonts w:ascii="Tahoma" w:hAnsi="Tahoma" w:cs="Tahoma"/>
@@ -4291,7 +4654,6 @@
         </w:rPr>
         <w:t>s</w:t>
       </w:r>
-      <w:proofErr w:type="gramEnd"/>
       <w:r>
         <w:rPr>
           <w:rFonts w:ascii="Tahoma" w:hAnsi="Tahoma" w:cs="Tahoma"/>
@@ -4424,6 +4786,7 @@
           <w:sz w:val="20"/>
           <w:szCs w:val="20"/>
         </w:rPr>
+        <w:lastRenderedPageBreak/>
         <w:tab/>
       </w:r>
       <w:r>
@@ -4484,16 +4847,7 @@
           <w:sz w:val="20"/>
           <w:szCs w:val="20"/>
         </w:rPr>
-        <w:t xml:space="preserve">Now suppose T1 needs Y and T2 needs </w:t>
-      </w:r>
-      <w:proofErr w:type="gramStart"/>
-      <w:r>
-        <w:rPr>
-          <w:rFonts w:ascii="Tahoma" w:hAnsi="Tahoma" w:cs="Tahoma"/>
-          <w:sz w:val="20"/>
-          <w:szCs w:val="20"/>
-        </w:rPr>
-        <w:t>X</w:t>
+        <w:t>Now suppose T1 needs Y and T2 needs X</w:t>
       </w:r>
       <w:r>
         <w:rPr>
@@ -4512,7 +4866,6 @@
         </w:rPr>
         <w:t>.</w:t>
       </w:r>
-      <w:proofErr w:type="gramEnd"/>
     </w:p>
     <w:p>
       <w:pPr>
@@ -4569,6 +4922,67 @@
                 <w:szCs w:val="20"/>
               </w:rPr>
             </w:pPr>
+            <w:r>
+              <w:rPr>
+                <w:rFonts w:ascii="Tahoma" w:hAnsi="Tahoma" w:cs="Tahoma"/>
+                <w:b/>
+                <w:bCs/>
+                <w:sz w:val="20"/>
+                <w:szCs w:val="20"/>
+              </w:rPr>
+              <w:t>A deadlock can occur when T1</w:t>
+            </w:r>
+            <w:r>
+              <w:rPr>
+                <w:rFonts w:ascii="Tahoma" w:hAnsi="Tahoma" w:cs="Tahoma"/>
+                <w:b/>
+                <w:bCs/>
+                <w:sz w:val="20"/>
+                <w:szCs w:val="20"/>
+              </w:rPr>
+              <w:t xml:space="preserve"> </w:t>
+            </w:r>
+            <w:r>
+              <w:rPr>
+                <w:rFonts w:ascii="Tahoma" w:hAnsi="Tahoma" w:cs="Tahoma"/>
+                <w:b/>
+                <w:bCs/>
+                <w:sz w:val="20"/>
+                <w:szCs w:val="20"/>
+              </w:rPr>
+              <w:t>and T2 are updating separate data blocks, but either T1 or T2 finishes before the other and then requires access to the other resource but T1 or T2 has not finished and committed the update</w:t>
+            </w:r>
+            <w:r>
+              <w:rPr>
+                <w:rFonts w:ascii="Tahoma" w:hAnsi="Tahoma" w:cs="Tahoma"/>
+                <w:b/>
+                <w:bCs/>
+                <w:sz w:val="20"/>
+                <w:szCs w:val="20"/>
+              </w:rPr>
+              <w:t>, and therefore has not release its lock</w:t>
+            </w:r>
+            <w:r>
+              <w:rPr>
+                <w:rFonts w:ascii="Tahoma" w:hAnsi="Tahoma" w:cs="Tahoma"/>
+                <w:b/>
+                <w:bCs/>
+                <w:sz w:val="20"/>
+                <w:szCs w:val="20"/>
+              </w:rPr>
+              <w:t>. This can happen in a database when a process runs a transaction but does not commit or rollback the transaction, and another process attempts to update the same row.</w:t>
+            </w:r>
+          </w:p>
+          <w:p>
+            <w:pPr>
+              <w:rPr>
+                <w:rFonts w:ascii="Tahoma" w:hAnsi="Tahoma" w:cs="Tahoma"/>
+                <w:b/>
+                <w:bCs/>
+                <w:sz w:val="20"/>
+                <w:szCs w:val="20"/>
+              </w:rPr>
+            </w:pPr>
           </w:p>
           <w:p>
             <w:pPr>
@@ -4653,7 +5067,6 @@
         </w:rPr>
         <w:t>)</w:t>
       </w:r>
-      <w:proofErr w:type="gramStart"/>
       <w:r>
         <w:rPr>
           <w:rFonts w:ascii="Tahoma" w:hAnsi="Tahoma" w:cs="Tahoma"/>
@@ -4678,17 +5091,7 @@
           <w:sz w:val="20"/>
           <w:szCs w:val="20"/>
         </w:rPr>
-        <w:t>Operating</w:t>
-      </w:r>
-      <w:proofErr w:type="gramEnd"/>
-      <w:r>
-        <w:rPr>
-          <w:rFonts w:ascii="Tahoma" w:hAnsi="Tahoma" w:cs="Tahoma"/>
-          <w:b/>
-          <w:sz w:val="20"/>
-          <w:szCs w:val="20"/>
-        </w:rPr>
-        <w:t xml:space="preserve"> System</w:t>
+        <w:t>Operating System</w:t>
       </w:r>
       <w:r>
         <w:rPr>
@@ -4881,6 +5284,26 @@
                 <w:szCs w:val="20"/>
               </w:rPr>
             </w:pPr>
+            <w:r>
+              <w:rPr>
+                <w:rFonts w:ascii="Tahoma" w:hAnsi="Tahoma" w:cs="Tahoma"/>
+                <w:b/>
+                <w:bCs/>
+                <w:sz w:val="20"/>
+                <w:szCs w:val="20"/>
+              </w:rPr>
+              <w:t>A limitation of a computer with no operating system may be that it is more difficult to run multiple tasks at once. A user would potentially need to program instructions for each task that they want to run</w:t>
+            </w:r>
+            <w:r>
+              <w:rPr>
+                <w:rFonts w:ascii="Tahoma" w:hAnsi="Tahoma" w:cs="Tahoma"/>
+                <w:b/>
+                <w:bCs/>
+                <w:sz w:val="20"/>
+                <w:szCs w:val="20"/>
+              </w:rPr>
+              <w:t>. To run a program, they could load a program from an external source such as a disk and code instructions for the computer to execute the program.</w:t>
+            </w:r>
           </w:p>
           <w:p>
             <w:pPr>
@@ -4974,7 +5397,6 @@
         </w:rPr>
         <w:t>)</w:t>
       </w:r>
-      <w:proofErr w:type="gramStart"/>
       <w:r>
         <w:rPr>
           <w:rFonts w:ascii="Tahoma" w:hAnsi="Tahoma" w:cs="Tahoma"/>
@@ -5001,7 +5423,6 @@
         </w:rPr>
         <w:t>Compilers</w:t>
       </w:r>
-      <w:proofErr w:type="gramEnd"/>
       <w:r>
         <w:rPr>
           <w:rFonts w:ascii="Tahoma" w:hAnsi="Tahoma" w:cs="Tahoma"/>
@@ -5076,7 +5497,23 @@
           <w:sz w:val="20"/>
           <w:szCs w:val="20"/>
         </w:rPr>
-        <w:t>_____</w:t>
+        <w:t>__</w:t>
+      </w:r>
+      <w:r>
+        <w:rPr>
+          <w:rFonts w:ascii="Tahoma" w:hAnsi="Tahoma" w:cs="Tahoma"/>
+          <w:sz w:val="20"/>
+          <w:szCs w:val="20"/>
+        </w:rPr>
+        <w:t>C</w:t>
+      </w:r>
+      <w:r>
+        <w:rPr>
+          <w:rFonts w:ascii="Tahoma" w:hAnsi="Tahoma" w:cs="Tahoma"/>
+          <w:sz w:val="20"/>
+          <w:szCs w:val="20"/>
+        </w:rPr>
+        <w:t>___</w:t>
       </w:r>
       <w:r>
         <w:rPr>
@@ -5244,7 +5681,23 @@
           <w:sz w:val="20"/>
           <w:szCs w:val="20"/>
         </w:rPr>
-        <w:t>_____</w:t>
+        <w:t>__</w:t>
+      </w:r>
+      <w:r>
+        <w:rPr>
+          <w:rFonts w:ascii="Tahoma" w:hAnsi="Tahoma" w:cs="Tahoma"/>
+          <w:sz w:val="20"/>
+          <w:szCs w:val="20"/>
+        </w:rPr>
+        <w:t>B</w:t>
+      </w:r>
+      <w:r>
+        <w:rPr>
+          <w:rFonts w:ascii="Tahoma" w:hAnsi="Tahoma" w:cs="Tahoma"/>
+          <w:sz w:val="20"/>
+          <w:szCs w:val="20"/>
+        </w:rPr>
+        <w:t>___</w:t>
       </w:r>
       <w:r>
         <w:rPr>
@@ -5406,7 +5859,23 @@
           <w:sz w:val="20"/>
           <w:szCs w:val="20"/>
         </w:rPr>
-        <w:t>_____</w:t>
+        <w:t>__</w:t>
+      </w:r>
+      <w:r>
+        <w:rPr>
+          <w:rFonts w:ascii="Tahoma" w:hAnsi="Tahoma" w:cs="Tahoma"/>
+          <w:sz w:val="20"/>
+          <w:szCs w:val="20"/>
+        </w:rPr>
+        <w:t>A</w:t>
+      </w:r>
+      <w:r>
+        <w:rPr>
+          <w:rFonts w:ascii="Tahoma" w:hAnsi="Tahoma" w:cs="Tahoma"/>
+          <w:sz w:val="20"/>
+          <w:szCs w:val="20"/>
+        </w:rPr>
+        <w:t>___</w:t>
       </w:r>
       <w:r>
         <w:rPr>
@@ -5849,16 +6318,7 @@
           <w:sz w:val="20"/>
           <w:szCs w:val="20"/>
         </w:rPr>
-        <w:t xml:space="preserve">virtual machine compare to a real machine running code written in </w:t>
-      </w:r>
-      <w:proofErr w:type="gramStart"/>
-      <w:r>
-        <w:rPr>
-          <w:rFonts w:ascii="Tahoma" w:hAnsi="Tahoma" w:cs="Tahoma"/>
-          <w:sz w:val="20"/>
-          <w:szCs w:val="20"/>
-        </w:rPr>
-        <w:t>C</w:t>
+        <w:t>virtual machine compare to a real machine running code written in C</w:t>
       </w:r>
       <w:r>
         <w:rPr>
@@ -5875,16 +6335,7 @@
           <w:sz w:val="20"/>
           <w:szCs w:val="20"/>
         </w:rPr>
-        <w:t>?</w:t>
-      </w:r>
-      <w:proofErr w:type="gramEnd"/>
-      <w:r>
-        <w:rPr>
-          <w:rFonts w:ascii="Tahoma" w:hAnsi="Tahoma" w:cs="Tahoma"/>
-          <w:sz w:val="20"/>
-          <w:szCs w:val="20"/>
-        </w:rPr>
-        <w:t xml:space="preserve"> </w:t>
+        <w:t xml:space="preserve">? </w:t>
       </w:r>
       <w:r>
         <w:rPr>
@@ -5939,6 +6390,37 @@
                 <w:szCs w:val="20"/>
               </w:rPr>
             </w:pPr>
+            <w:r>
+              <w:rPr>
+                <w:rFonts w:ascii="Tahoma" w:hAnsi="Tahoma" w:cs="Tahoma"/>
+                <w:b/>
+                <w:bCs/>
+                <w:sz w:val="20"/>
+                <w:szCs w:val="20"/>
+              </w:rPr>
+              <w:t>The execution environment of a Java class is called a virtual machine because it has private memory areas addressable only by processes running inside the Java Virtual Machine, and it has its own ISA.</w:t>
+            </w:r>
+            <w:r>
+              <w:rPr>
+                <w:rFonts w:ascii="Tahoma" w:hAnsi="Tahoma" w:cs="Tahoma"/>
+                <w:b/>
+                <w:bCs/>
+                <w:sz w:val="20"/>
+                <w:szCs w:val="20"/>
+              </w:rPr>
+              <w:t xml:space="preserve"> It compares similarly </w:t>
+            </w:r>
+            <w:r>
+              <w:rPr>
+                <w:rFonts w:ascii="Tahoma" w:hAnsi="Tahoma" w:cs="Tahoma"/>
+                <w:b/>
+                <w:bCs/>
+                <w:sz w:val="20"/>
+                <w:szCs w:val="20"/>
+              </w:rPr>
+              <w:lastRenderedPageBreak/>
+              <w:t>to a machine running code written in C because it includes a native method area that is a workspace for objects external to Java.</w:t>
+            </w:r>
           </w:p>
           <w:p>
             <w:pPr>
@@ -6173,7 +6655,6 @@
         </w:rPr>
         <w:t>)</w:t>
       </w:r>
-      <w:proofErr w:type="gramStart"/>
       <w:r>
         <w:rPr>
           <w:rFonts w:ascii="Tahoma" w:hAnsi="Tahoma" w:cs="Tahoma"/>
@@ -6205,19 +6686,7 @@
           <w:sz w:val="20"/>
           <w:szCs w:val="20"/>
         </w:rPr>
-        <w:t>Mobile</w:t>
-      </w:r>
-      <w:proofErr w:type="gramEnd"/>
-      <w:r>
-        <w:rPr>
-          <w:rFonts w:ascii="Tahoma" w:hAnsi="Tahoma" w:cs="Tahoma"/>
-          <w:b/>
-          <w:bCs/>
-          <w:iCs/>
-          <w:sz w:val="20"/>
-          <w:szCs w:val="20"/>
-        </w:rPr>
-        <w:t xml:space="preserve"> </w:t>
+        <w:t xml:space="preserve">Mobile </w:t>
       </w:r>
       <w:r>
         <w:rPr>
@@ -6291,19 +6760,7 @@
           <w:sz w:val="20"/>
           <w:szCs w:val="20"/>
         </w:rPr>
-        <w:t>a mobile tele</w:t>
-      </w:r>
-      <w:bookmarkStart w:id="1" w:name="_GoBack"/>
-      <w:bookmarkEnd w:id="1"/>
-      <w:r>
-        <w:rPr>
-          <w:rFonts w:ascii="Tahoma" w:hAnsi="Tahoma" w:cs="Tahoma"/>
-          <w:bCs/>
-          <w:iCs/>
-          <w:sz w:val="20"/>
-          <w:szCs w:val="20"/>
-        </w:rPr>
-        <w:t>phone</w:t>
+        <w:t>a mobile telephone</w:t>
       </w:r>
       <w:r>
         <w:rPr>
@@ -6443,6 +6900,26 @@
                 <w:szCs w:val="20"/>
               </w:rPr>
             </w:pPr>
+            <w:r>
+              <w:rPr>
+                <w:rFonts w:ascii="Tahoma" w:hAnsi="Tahoma" w:cs="Tahoma"/>
+                <w:b/>
+                <w:bCs/>
+                <w:sz w:val="20"/>
+                <w:szCs w:val="20"/>
+              </w:rPr>
+              <w:t>The limitations of a mobile telephone that has no operating system may include a requirement that instructions be coded for each component in the device</w:t>
+            </w:r>
+            <w:r>
+              <w:rPr>
+                <w:rFonts w:ascii="Tahoma" w:hAnsi="Tahoma" w:cs="Tahoma"/>
+                <w:b/>
+                <w:bCs/>
+                <w:sz w:val="20"/>
+                <w:szCs w:val="20"/>
+              </w:rPr>
+              <w:t>, which would be time consuming and difficult to maintain. To run a program, a user would need to develop instructions for the hardware to interpret the program and then load the program from an external source.</w:t>
+            </w:r>
           </w:p>
           <w:p>
             <w:pPr>
@@ -6536,7 +7013,6 @@
         </w:rPr>
         <w:t>)</w:t>
       </w:r>
-      <w:proofErr w:type="gramStart"/>
       <w:r>
         <w:rPr>
           <w:rFonts w:ascii="Tahoma" w:hAnsi="Tahoma" w:cs="Tahoma"/>
@@ -6581,7 +7057,6 @@
         </w:rPr>
         <w:t>ultiprogramming</w:t>
       </w:r>
-      <w:proofErr w:type="gramEnd"/>
       <w:r>
         <w:rPr>
           <w:rFonts w:ascii="Tahoma" w:hAnsi="Tahoma" w:cs="Tahoma"/>
@@ -6744,7 +7219,7 @@
           <w:szCs w:val="20"/>
         </w:rPr>
       </w:pPr>
-      <w:bookmarkStart w:id="2" w:name="_Hlk497342183"/>
+      <w:bookmarkStart w:id="1" w:name="_Hlk497342183"/>
       <w:r>
         <w:rPr>
           <w:rFonts w:ascii="Tahoma" w:hAnsi="Tahoma" w:cs="Tahoma"/>
@@ -6765,7 +7240,7 @@
         </w:rPr>
         <w:t>Multiprogramming and multithreading</w:t>
       </w:r>
-      <w:bookmarkEnd w:id="2"/>
+      <w:bookmarkEnd w:id="1"/>
       <w:r>
         <w:rPr>
           <w:rFonts w:ascii="Tahoma" w:hAnsi="Tahoma" w:cs="Tahoma"/>
@@ -6844,6 +7319,26 @@
                 <w:szCs w:val="20"/>
               </w:rPr>
             </w:pPr>
+            <w:r>
+              <w:rPr>
+                <w:rFonts w:ascii="Tahoma" w:hAnsi="Tahoma" w:cs="Tahoma"/>
+                <w:b/>
+                <w:bCs/>
+                <w:sz w:val="20"/>
+                <w:szCs w:val="20"/>
+              </w:rPr>
+              <w:t>Multiprogramming is the concurrent execution of multiple programs within one CPU. Multiprocessing is the use of multiple CPUs working in par</w:t>
+            </w:r>
+            <w:r>
+              <w:rPr>
+                <w:rFonts w:ascii="Tahoma" w:hAnsi="Tahoma" w:cs="Tahoma"/>
+                <w:b/>
+                <w:bCs/>
+                <w:sz w:val="20"/>
+                <w:szCs w:val="20"/>
+              </w:rPr>
+              <w:t>allel. Multithreading is the process of subdividing multiple processes into different threads to increase concurrency.</w:t>
+            </w:r>
           </w:p>
           <w:p>
             <w:pPr>
@@ -7242,6 +7737,27 @@
                 <w:szCs w:val="20"/>
               </w:rPr>
             </w:pPr>
+            <w:r>
+              <w:rPr>
+                <w:rFonts w:ascii="Tahoma" w:hAnsi="Tahoma" w:cs="Tahoma"/>
+                <w:b/>
+                <w:bCs/>
+                <w:sz w:val="20"/>
+                <w:szCs w:val="20"/>
+              </w:rPr>
+              <w:t xml:space="preserve">It would be desirable to collect groups of processes and programs into subsystems to allow an administrator to start and stop these subsystems individually without affecting other subsystems in the system. The advantages of logical partitions include increased security by preventing access to files stored on a different partition and by allowing sandbox </w:t>
+            </w:r>
+            <w:r>
+              <w:rPr>
+                <w:rFonts w:ascii="Tahoma" w:hAnsi="Tahoma" w:cs="Tahoma"/>
+                <w:b/>
+                <w:bCs/>
+                <w:sz w:val="20"/>
+                <w:szCs w:val="20"/>
+              </w:rPr>
+              <w:lastRenderedPageBreak/>
+              <w:t>environments that allow user training on new programs without affecting other partitions.</w:t>
+            </w:r>
           </w:p>
           <w:p>
             <w:pPr>
@@ -7335,7 +7851,6 @@
         </w:rPr>
         <w:t>)</w:t>
       </w:r>
-      <w:proofErr w:type="gramStart"/>
       <w:r>
         <w:rPr>
           <w:rFonts w:ascii="Tahoma" w:hAnsi="Tahoma" w:cs="Tahoma"/>
@@ -7367,19 +7882,7 @@
           <w:sz w:val="20"/>
           <w:szCs w:val="20"/>
         </w:rPr>
-        <w:t>Dynamic</w:t>
-      </w:r>
-      <w:proofErr w:type="gramEnd"/>
-      <w:r>
-        <w:rPr>
-          <w:rFonts w:ascii="Tahoma" w:hAnsi="Tahoma" w:cs="Tahoma"/>
-          <w:b/>
-          <w:bCs/>
-          <w:iCs/>
-          <w:sz w:val="20"/>
-          <w:szCs w:val="20"/>
-        </w:rPr>
-        <w:t xml:space="preserve"> Linking</w:t>
+        <w:t>Dynamic Linking</w:t>
       </w:r>
       <w:r>
         <w:rPr>
@@ -7498,6 +8001,26 @@
                 <w:szCs w:val="20"/>
               </w:rPr>
             </w:pPr>
+            <w:r>
+              <w:rPr>
+                <w:rFonts w:ascii="Tahoma" w:hAnsi="Tahoma" w:cs="Tahoma"/>
+                <w:b/>
+                <w:bCs/>
+                <w:sz w:val="20"/>
+                <w:szCs w:val="20"/>
+              </w:rPr>
+              <w:t xml:space="preserve">Dynamic linking </w:t>
+            </w:r>
+            <w:r>
+              <w:rPr>
+                <w:rFonts w:ascii="Tahoma" w:hAnsi="Tahoma" w:cs="Tahoma"/>
+                <w:b/>
+                <w:bCs/>
+                <w:sz w:val="20"/>
+                <w:szCs w:val="20"/>
+              </w:rPr>
+              <w:t>enables disk space saving because they do not require multiple copies of the same code, a change to one module does not require all other modules to be relinked, and they allow for third parties to create common libraries. Disadvantages of dynamic linking include load time startup delays and that the programmer has no direct control over the contents of the dynamic link library routine.</w:t>
+            </w:r>
           </w:p>
           <w:p>
             <w:pPr>
@@ -7591,7 +8114,6 @@
         </w:rPr>
         <w:t>)</w:t>
       </w:r>
-      <w:proofErr w:type="gramStart"/>
       <w:r>
         <w:rPr>
           <w:rFonts w:ascii="Tahoma" w:hAnsi="Tahoma" w:cs="Tahoma"/>
@@ -7623,19 +8145,7 @@
           <w:sz w:val="20"/>
           <w:szCs w:val="20"/>
         </w:rPr>
-        <w:t>Assembly</w:t>
-      </w:r>
-      <w:proofErr w:type="gramEnd"/>
-      <w:r>
-        <w:rPr>
-          <w:rFonts w:ascii="Tahoma" w:hAnsi="Tahoma" w:cs="Tahoma"/>
-          <w:b/>
-          <w:bCs/>
-          <w:iCs/>
-          <w:sz w:val="20"/>
-          <w:szCs w:val="20"/>
-        </w:rPr>
-        <w:t xml:space="preserve"> Language</w:t>
+        <w:t>Assembly Language</w:t>
       </w:r>
       <w:r>
         <w:rPr>
@@ -7810,6 +8320,18 @@
                 <w:szCs w:val="20"/>
               </w:rPr>
             </w:pPr>
+            <w:r>
+              <w:rPr>
+                <w:rFonts w:ascii="Tahoma" w:hAnsi="Tahoma" w:cs="Tahoma"/>
+                <w:b/>
+                <w:bCs/>
+                <w:sz w:val="20"/>
+                <w:szCs w:val="20"/>
+              </w:rPr>
+              <w:t>Assembly language should be avoided for general application development because it is difficult to program in, it is error prone, and it is difficult to maintain. Assembly language is preferred when specialized hardware is being used and it is also extremely fast.</w:t>
+            </w:r>
+            <w:bookmarkStart w:id="2" w:name="_GoBack"/>
+            <w:bookmarkEnd w:id="2"/>
           </w:p>
           <w:p>
             <w:pPr>
@@ -7870,8 +8392,8 @@
       </w:pPr>
     </w:p>
     <w:sectPr>
-      <w:headerReference w:type="default" r:id="rId9"/>
-      <w:footerReference w:type="default" r:id="rId10"/>
+      <w:headerReference w:type="default" r:id="rId10"/>
+      <w:footerReference w:type="default" r:id="rId11"/>
       <w:type w:val="nextColumn"/>
       <w:pgSz w:w="12240" w:h="15840"/>
       <w:pgMar w:top="1440" w:right="1800" w:bottom="1440" w:left="1800" w:header="720" w:footer="720" w:gutter="0"/>
@@ -7947,7 +8469,7 @@
         <w:rFonts w:ascii="Tahoma" w:hAnsi="Tahoma" w:cs="Tahoma"/>
         <w:noProof/>
       </w:rPr>
-      <w:t>4</w:t>
+      <w:t>5</w:t>
     </w:r>
     <w:r>
       <w:rPr>
@@ -7990,7 +8512,7 @@
         <w:rFonts w:ascii="Tahoma" w:hAnsi="Tahoma" w:cs="Tahoma"/>
         <w:noProof/>
       </w:rPr>
-      <w:t>4</w:t>
+      <w:t>5</w:t>
     </w:r>
     <w:r>
       <w:rPr>
@@ -8388,6 +8910,13 @@
               <w:iCs/>
             </w:rPr>
           </w:pPr>
+          <w:r>
+            <w:rPr>
+              <w:b/>
+              <w:iCs/>
+            </w:rPr>
+            <w:t>Robert Williams</w:t>
+          </w:r>
         </w:p>
       </w:tc>
       <w:tc>
@@ -8424,6 +8953,13 @@
               <w:b/>
             </w:rPr>
           </w:pPr>
+          <w:r>
+            <w:rPr>
+              <w:rFonts w:ascii="Tahoma" w:hAnsi="Tahoma"/>
+              <w:b/>
+            </w:rPr>
+            <w:t>8C1</w:t>
+          </w:r>
         </w:p>
       </w:tc>
     </w:tr>
@@ -8441,6 +8977,103 @@
     </w:r>
   </w:p>
 </w:hdr>
+</file>
+
+<file path=word/numbering.xml><?xml version="1.0" encoding="utf-8"?>
+<w:numbering xmlns:wpc="http://schemas.microsoft.com/office/word/2010/wordprocessingCanvas" xmlns:cx="http://schemas.microsoft.com/office/drawing/2014/chartex" xmlns:cx1="http://schemas.microsoft.com/office/drawing/2015/9/8/chartex" xmlns:cx2="http://schemas.microsoft.com/office/drawing/2015/10/21/chartex" xmlns:cx3="http://schemas.microsoft.com/office/drawing/2016/5/9/chartex" xmlns:cx4="http://schemas.microsoft.com/office/drawing/2016/5/10/chartex" xmlns:cx5="http://schemas.microsoft.com/office/drawing/2016/5/11/chartex" xmlns:cx6="http://schemas.microsoft.com/office/drawing/2016/5/12/chartex" xmlns:cx7="http://schemas.microsoft.com/office/drawing/2016/5/13/chartex" xmlns:cx8="http://schemas.microsoft.com/office/drawing/2016/5/14/chartex" xmlns:mc="http://schemas.openxmlformats.org/markup-compatibility/2006" xmlns:aink="http://schemas.microsoft.com/office/drawing/2016/ink" xmlns:am3d="http://schemas.microsoft.com/office/drawing/2017/model3d" xmlns:o="urn:schemas-microsoft-com:office:office" xmlns:r="http://schemas.openxmlformats.org/officeDocument/2006/relationships" xmlns:m="http://schemas.openxmlformats.org/officeDocument/2006/math" xmlns:v="urn:schemas-microsoft-com:vml" xmlns:wp14="http://schemas.microsoft.com/office/word/2010/wordprocessingDrawing" xmlns:wp="http://schemas.openxmlformats.org/drawingml/2006/wordprocessingDrawing" xmlns:w10="urn:schemas-microsoft-com:office:word" xmlns:w="http://schemas.openxmlformats.org/wordprocessingml/2006/main" xmlns:w14="http://schemas.microsoft.com/office/word/2010/wordml" xmlns:w15="http://schemas.microsoft.com/office/word/2012/wordml" xmlns:w16cid="http://schemas.microsoft.com/office/word/2016/wordml/cid" xmlns:w16se="http://schemas.microsoft.com/office/word/2015/wordml/symex" xmlns:wpg="http://schemas.microsoft.com/office/word/2010/wordprocessingGroup" xmlns:wpi="http://schemas.microsoft.com/office/word/2010/wordprocessingInk" xmlns:wne="http://schemas.microsoft.com/office/word/2006/wordml" xmlns:wps="http://schemas.microsoft.com/office/word/2010/wordprocessingShape" mc:Ignorable="w14 w15 w16se w16cid wp14">
+  <w:abstractNum w:abstractNumId="0" w15:restartNumberingAfterBreak="0">
+    <w:nsid w:val="44CF07F1"/>
+    <w:multiLevelType w:val="hybridMultilevel"/>
+    <w:tmpl w:val="671C3E4E"/>
+    <w:lvl w:ilvl="0" w:tplc="04090017">
+      <w:start w:val="1"/>
+      <w:numFmt w:val="lowerLetter"/>
+      <w:lvlText w:val="%1)"/>
+      <w:lvlJc w:val="left"/>
+      <w:pPr>
+        <w:ind w:left="720" w:hanging="360"/>
+      </w:pPr>
+      <w:rPr>
+        <w:rFonts w:hint="default"/>
+      </w:rPr>
+    </w:lvl>
+    <w:lvl w:ilvl="1" w:tplc="04090019" w:tentative="1">
+      <w:start w:val="1"/>
+      <w:numFmt w:val="lowerLetter"/>
+      <w:lvlText w:val="%2."/>
+      <w:lvlJc w:val="left"/>
+      <w:pPr>
+        <w:ind w:left="1440" w:hanging="360"/>
+      </w:pPr>
+    </w:lvl>
+    <w:lvl w:ilvl="2" w:tplc="0409001B" w:tentative="1">
+      <w:start w:val="1"/>
+      <w:numFmt w:val="lowerRoman"/>
+      <w:lvlText w:val="%3."/>
+      <w:lvlJc w:val="right"/>
+      <w:pPr>
+        <w:ind w:left="2160" w:hanging="180"/>
+      </w:pPr>
+    </w:lvl>
+    <w:lvl w:ilvl="3" w:tplc="0409000F" w:tentative="1">
+      <w:start w:val="1"/>
+      <w:numFmt w:val="decimal"/>
+      <w:lvlText w:val="%4."/>
+      <w:lvlJc w:val="left"/>
+      <w:pPr>
+        <w:ind w:left="2880" w:hanging="360"/>
+      </w:pPr>
+    </w:lvl>
+    <w:lvl w:ilvl="4" w:tplc="04090019" w:tentative="1">
+      <w:start w:val="1"/>
+      <w:numFmt w:val="lowerLetter"/>
+      <w:lvlText w:val="%5."/>
+      <w:lvlJc w:val="left"/>
+      <w:pPr>
+        <w:ind w:left="3600" w:hanging="360"/>
+      </w:pPr>
+    </w:lvl>
+    <w:lvl w:ilvl="5" w:tplc="0409001B" w:tentative="1">
+      <w:start w:val="1"/>
+      <w:numFmt w:val="lowerRoman"/>
+      <w:lvlText w:val="%6."/>
+      <w:lvlJc w:val="right"/>
+      <w:pPr>
+        <w:ind w:left="4320" w:hanging="180"/>
+      </w:pPr>
+    </w:lvl>
+    <w:lvl w:ilvl="6" w:tplc="0409000F" w:tentative="1">
+      <w:start w:val="1"/>
+      <w:numFmt w:val="decimal"/>
+      <w:lvlText w:val="%7."/>
+      <w:lvlJc w:val="left"/>
+      <w:pPr>
+        <w:ind w:left="5040" w:hanging="360"/>
+      </w:pPr>
+    </w:lvl>
+    <w:lvl w:ilvl="7" w:tplc="04090019" w:tentative="1">
+      <w:start w:val="1"/>
+      <w:numFmt w:val="lowerLetter"/>
+      <w:lvlText w:val="%8."/>
+      <w:lvlJc w:val="left"/>
+      <w:pPr>
+        <w:ind w:left="5760" w:hanging="360"/>
+      </w:pPr>
+    </w:lvl>
+    <w:lvl w:ilvl="8" w:tplc="0409001B" w:tentative="1">
+      <w:start w:val="1"/>
+      <w:numFmt w:val="lowerRoman"/>
+      <w:lvlText w:val="%9."/>
+      <w:lvlJc w:val="right"/>
+      <w:pPr>
+        <w:ind w:left="6480" w:hanging="180"/>
+      </w:pPr>
+    </w:lvl>
+  </w:abstractNum>
+  <w:num w:numId="1">
+    <w:abstractNumId w:val="0"/>
+  </w:num>
+</w:numbering>
 </file>
 
 <file path=word/styles.xml><?xml version="1.0" encoding="utf-8"?>
@@ -9381,7 +10014,7 @@
 </file>
 
 <file path=customXml/itemProps1.xml><?xml version="1.0" encoding="utf-8"?>
-<ds:datastoreItem xmlns:ds="http://schemas.openxmlformats.org/officeDocument/2006/customXml" ds:itemID="{B3F9E8AD-36B8-4659-9BD6-D7A50134C080}">
+<ds:datastoreItem xmlns:ds="http://schemas.openxmlformats.org/officeDocument/2006/customXml" ds:itemID="{445FCE99-C5B2-430F-8DDE-E1CCE4D36B42}">
   <ds:schemaRefs>
     <ds:schemaRef ds:uri="http://schemas.openxmlformats.org/officeDocument/2006/bibliography"/>
   </ds:schemaRefs>

</xml_diff>